<commit_message>
Add extra uni test in outline Testing strategy
</commit_message>
<xml_diff>
--- a/DataModel.docx
+++ b/DataModel.docx
@@ -116,6 +116,7 @@
       <w:r>
         <w:t xml:space="preserve">Verify that the </w:t>
       </w:r>
+      <w:proofErr w:type="spellStart"/>
       <w:r>
         <w:rPr>
           <w:b/>
@@ -123,6 +124,7 @@
         </w:rPr>
         <w:t>OutlinedTextField</w:t>
       </w:r>
+      <w:proofErr w:type="spellEnd"/>
       <w:r>
         <w:t xml:space="preserve"> search is working in the Search screen</w:t>
       </w:r>
@@ -141,6 +143,7 @@
       <w:r>
         <w:t xml:space="preserve">Verify that the </w:t>
       </w:r>
+      <w:proofErr w:type="spellStart"/>
       <w:r>
         <w:rPr>
           <w:b/>
@@ -148,6 +151,7 @@
         </w:rPr>
         <w:t>toggleReadingMode</w:t>
       </w:r>
+      <w:proofErr w:type="spellEnd"/>
       <w:r>
         <w:rPr>
           <w:b/>
@@ -191,9 +195,11 @@
       <w:r>
         <w:t xml:space="preserve">button from the </w:t>
       </w:r>
+      <w:proofErr w:type="gramStart"/>
       <w:r>
         <w:t>Home</w:t>
       </w:r>
+      <w:proofErr w:type="gramEnd"/>
       <w:r>
         <w:t xml:space="preserve"> screen</w:t>
       </w:r>
@@ -224,9 +230,11 @@
       <w:r>
         <w:t xml:space="preserve"> button from the </w:t>
       </w:r>
+      <w:proofErr w:type="gramStart"/>
       <w:r>
         <w:t>Library</w:t>
       </w:r>
+      <w:proofErr w:type="gramEnd"/>
       <w:r>
         <w:t xml:space="preserve"> screen</w:t>
       </w:r>
@@ -259,9 +267,11 @@
       <w:r>
         <w:t xml:space="preserve"> </w:t>
       </w:r>
+      <w:proofErr w:type="gramStart"/>
       <w:r>
         <w:t>Library</w:t>
       </w:r>
+      <w:proofErr w:type="gramEnd"/>
       <w:r>
         <w:t xml:space="preserve"> screen</w:t>
       </w:r>
@@ -292,11 +302,170 @@
       <w:r>
         <w:t xml:space="preserve"> button from the </w:t>
       </w:r>
+      <w:proofErr w:type="gramStart"/>
       <w:r>
         <w:t>Library</w:t>
       </w:r>
+      <w:proofErr w:type="gramEnd"/>
       <w:r>
         <w:t xml:space="preserve"> screen</w:t>
+      </w:r>
+    </w:p>
+    <w:p>
+      <w:pPr>
+        <w:numPr>
+          <w:ilvl w:val="0"/>
+          <w:numId w:val="1"/>
+        </w:numPr>
+      </w:pPr>
+      <w:r>
+        <w:t xml:space="preserve">Verify that the </w:t>
+      </w:r>
+      <w:proofErr w:type="spellStart"/>
+      <w:r>
+        <w:rPr>
+          <w:b/>
+          <w:bCs/>
+        </w:rPr>
+        <w:t>listDirectoryContents</w:t>
+      </w:r>
+      <w:proofErr w:type="spellEnd"/>
+      <w:r>
+        <w:rPr>
+          <w:b/>
+          <w:bCs/>
+        </w:rPr>
+        <w:t xml:space="preserve"> </w:t>
+      </w:r>
+      <w:r>
+        <w:t xml:space="preserve">is working in the </w:t>
+      </w:r>
+      <w:proofErr w:type="spellStart"/>
+      <w:r>
+        <w:t>FileSystem</w:t>
+      </w:r>
+      <w:proofErr w:type="spellEnd"/>
+      <w:r>
+        <w:t xml:space="preserve"> class</w:t>
+      </w:r>
+    </w:p>
+    <w:p>
+      <w:pPr>
+        <w:numPr>
+          <w:ilvl w:val="0"/>
+          <w:numId w:val="1"/>
+        </w:numPr>
+      </w:pPr>
+      <w:r>
+        <w:t xml:space="preserve">Verify that the </w:t>
+      </w:r>
+      <w:proofErr w:type="spellStart"/>
+      <w:r>
+        <w:rPr>
+          <w:b/>
+          <w:bCs/>
+        </w:rPr>
+        <w:t>deleteDirectoryContents</w:t>
+      </w:r>
+      <w:proofErr w:type="spellEnd"/>
+      <w:r>
+        <w:rPr>
+          <w:b/>
+          <w:bCs/>
+        </w:rPr>
+        <w:t xml:space="preserve"> </w:t>
+      </w:r>
+      <w:r>
+        <w:t>is</w:t>
+      </w:r>
+      <w:r>
+        <w:rPr>
+          <w:b/>
+          <w:bCs/>
+        </w:rPr>
+        <w:t xml:space="preserve"> </w:t>
+      </w:r>
+      <w:r>
+        <w:t>delet</w:t>
+      </w:r>
+      <w:r>
+        <w:t>ing</w:t>
+      </w:r>
+      <w:r>
+        <w:t xml:space="preserve"> the directory contents</w:t>
+      </w:r>
+    </w:p>
+    <w:p>
+      <w:pPr>
+        <w:numPr>
+          <w:ilvl w:val="0"/>
+          <w:numId w:val="1"/>
+        </w:numPr>
+        <w:rPr>
+          <w:b/>
+          <w:bCs/>
+        </w:rPr>
+      </w:pPr>
+      <w:r>
+        <w:t xml:space="preserve">Verify that the </w:t>
+      </w:r>
+      <w:proofErr w:type="spellStart"/>
+      <w:r>
+        <w:rPr>
+          <w:b/>
+          <w:bCs/>
+        </w:rPr>
+        <w:t>createFile</w:t>
+      </w:r>
+      <w:proofErr w:type="spellEnd"/>
+      <w:r>
+        <w:rPr>
+          <w:b/>
+          <w:bCs/>
+        </w:rPr>
+        <w:t xml:space="preserve"> </w:t>
+      </w:r>
+      <w:r>
+        <w:t xml:space="preserve">is </w:t>
+      </w:r>
+      <w:r>
+        <w:t>creat</w:t>
+      </w:r>
+      <w:r>
+        <w:t>ing</w:t>
+      </w:r>
+      <w:r>
+        <w:t xml:space="preserve"> a new file in the expected directory</w:t>
+      </w:r>
+    </w:p>
+    <w:p>
+      <w:pPr>
+        <w:numPr>
+          <w:ilvl w:val="0"/>
+          <w:numId w:val="1"/>
+        </w:numPr>
+      </w:pPr>
+      <w:r>
+        <w:t xml:space="preserve">Verify that the </w:t>
+      </w:r>
+      <w:proofErr w:type="spellStart"/>
+      <w:r>
+        <w:rPr>
+          <w:b/>
+          <w:bCs/>
+        </w:rPr>
+        <w:t>downloadFile</w:t>
+      </w:r>
+      <w:proofErr w:type="spellEnd"/>
+      <w:r>
+        <w:rPr>
+          <w:b/>
+          <w:bCs/>
+        </w:rPr>
+        <w:t xml:space="preserve"> </w:t>
+      </w:r>
+      <w:r>
+        <w:t>download file from URL and save it in the specified location</w:t>
       </w:r>
     </w:p>
     <w:p/>
@@ -390,18 +559,49 @@
     </w:p>
     <w:p>
       <w:r>
-        <w:t>SELECT * FROM Books;</w:t>
-      </w:r>
-    </w:p>
-    <w:p>
-      <w:r>
-        <w:t>SELECT * FROM Chapters WHERE book_id = 1;</w:t>
-      </w:r>
-    </w:p>
-    <w:p>
-      <w:r>
-        <w:t>SELECT * FROM Pages WHERE subchapter_id = 3;</w:t>
-      </w:r>
+        <w:t xml:space="preserve">SELECT * FROM </w:t>
+      </w:r>
+      <w:proofErr w:type="gramStart"/>
+      <w:r>
+        <w:t>Books;</w:t>
+      </w:r>
+      <w:proofErr w:type="gramEnd"/>
+    </w:p>
+    <w:p>
+      <w:r>
+        <w:t xml:space="preserve">SELECT * FROM Chapters WHERE </w:t>
+      </w:r>
+      <w:proofErr w:type="spellStart"/>
+      <w:r>
+        <w:t>book_id</w:t>
+      </w:r>
+      <w:proofErr w:type="spellEnd"/>
+      <w:r>
+        <w:t xml:space="preserve"> = </w:t>
+      </w:r>
+      <w:proofErr w:type="gramStart"/>
+      <w:r>
+        <w:t>1;</w:t>
+      </w:r>
+      <w:proofErr w:type="gramEnd"/>
+    </w:p>
+    <w:p>
+      <w:r>
+        <w:t xml:space="preserve">SELECT * FROM Pages WHERE </w:t>
+      </w:r>
+      <w:proofErr w:type="spellStart"/>
+      <w:r>
+        <w:t>subchapter_id</w:t>
+      </w:r>
+      <w:proofErr w:type="spellEnd"/>
+      <w:r>
+        <w:t xml:space="preserve"> = </w:t>
+      </w:r>
+      <w:proofErr w:type="gramStart"/>
+      <w:r>
+        <w:t>3;</w:t>
+      </w:r>
+      <w:proofErr w:type="gramEnd"/>
     </w:p>
     <w:sectPr>
       <w:pgSz w:w="12240" w:h="15840"/>
@@ -1325,7 +1525,6 @@
   <w:style w:type="character" w:default="1" w:styleId="DefaultParagraphFont">
     <w:name w:val="Default Paragraph Font"/>
     <w:uiPriority w:val="1"/>
-    <w:semiHidden/>
     <w:unhideWhenUsed/>
   </w:style>
   <w:style w:type="table" w:default="1" w:styleId="TableNormal">

</xml_diff>

<commit_message>
Add explanation to uni test outline in DataModel
</commit_message>
<xml_diff>
--- a/DataModel.docx
+++ b/DataModel.docx
@@ -426,16 +426,7 @@
         <w:t xml:space="preserve"> </w:t>
       </w:r>
       <w:r>
-        <w:t xml:space="preserve">is </w:t>
-      </w:r>
-      <w:r>
-        <w:t>creat</w:t>
-      </w:r>
-      <w:r>
-        <w:t>ing</w:t>
-      </w:r>
-      <w:r>
-        <w:t xml:space="preserve"> a new file in the expected directory</w:t>
+        <w:t>is creating a new file in the expected directory</w:t>
       </w:r>
     </w:p>
     <w:p>
@@ -468,18 +459,38 @@
         <w:t>download file from URL and save it in the specified location</w:t>
       </w:r>
     </w:p>
+    <w:p>
+      <w:pPr>
+        <w:rPr>
+          <w:b/>
+          <w:bCs/>
+        </w:rPr>
+      </w:pPr>
+      <w:r>
+        <w:rPr>
+          <w:b/>
+          <w:bCs/>
+        </w:rPr>
+        <w:t>Explanation:</w:t>
+      </w:r>
+    </w:p>
+    <w:p>
+      <w:r>
+        <w:t>These tests will make sure that all the major features of the application work right: the user will feel comfort moving from screen to screen, performing different actions. The tests have touched upon content verification, navigation, and main functions like searching, reading modes, and file management.</w:t>
+      </w:r>
+      <w:r>
+        <w:t xml:space="preserve"> </w:t>
+      </w:r>
+      <w:r>
+        <w:t>The testing strategy includes content verification, navigation across screens, like Home, Library, Search, and Reading. It also includes button and input field testing for expected functionality, among others. In addition, it includes essential backend functionality that involves file handling like creating, deleting, and downloading of files.</w:t>
+      </w:r>
+    </w:p>
     <w:p/>
-    <w:p>
-      <w:r>
-        <w:br w:type="page"/>
-      </w:r>
-    </w:p>
     <w:p>
       <w:r>
         <w:rPr>
           <w:noProof/>
         </w:rPr>
-        <w:lastRenderedPageBreak/>
         <w:drawing>
           <wp:anchor distT="0" distB="0" distL="114300" distR="114300" simplePos="0" relativeHeight="251658240" behindDoc="0" locked="0" layoutInCell="1" allowOverlap="1" wp14:anchorId="01FBEA9E" wp14:editId="689F8914">
             <wp:simplePos x="0" y="0"/>

</xml_diff>